<commit_message>
Updated on topic modeling.
New topic modeling results.  Includes stemming of words and prepping corpus with TF-IDF.
</commit_message>
<xml_diff>
--- a/Topic_model_results.docx
+++ b/Topic_model_results.docx
@@ -4,7 +4,7 @@
   <w:body>
     <w:p>
       <w:pPr>
-        <w:pStyle w:val="Title"/>
+        <w:pStyle w:val="Heading1"/>
       </w:pPr>
       <w:r>
         <w:t>LDA model results</w:t>
@@ -12,22 +12,22 @@
     </w:p>
     <w:p>
       <w:r>
-        <w:t>(0, u'0.001*"murdered" + 0.001*"forward" + 0.001*"sorry" + 0.001*"continue" + 0.001*"related" + 0.001*"jer" + 0.001*"ovdje" + 0.001*"carrying" + 0.001*"reconcile" + 0.001*"sometime" + 0.001*"hobby" + 0.001*"broke" + 0.001*"understands" + 0.001*"nije" + 0.001*"nosti" + 0.001*"mistake" + 0.001*"spoke" + 0.001*"cancer" + 0.001*"pretend" + 0.001*"sucks" + 0.001*"enjoyed" + 0.001*"hoping" + 0.001*"pursue" + 0.001*"hopefully" + 0.001*"upon" + 0.001*"plays" + 0.001*"mogu" + 0.001*"agreeing" + 0.001*"fur" + 0.001*"argue"')</w:t>
+        <w:t>(0, u'0.000*"oper" + 0.000*"necessari" + 0.000*"bike" + 0.000*"medium" + 0.000*"stabl" + 0.000*"winter" + 0.000*"core" + 0.000*"organis" + 0.000*"cost" + 0.000*"daili" + 0.000*"coordin" + 0.000*"local" + 0.000*"key" + 0.000*"mechan" + 0.000*"segment" + 0.000*"indirectli" + 0.000*"coher" + 0.000*"complex" + 0.000*"activ" + 0.000*"abstract" + 0.000*"region" + 0.000*"fish" + 0.000*"depress" + 0.000*"sell" + 0.000*"worth" + 0.000*"danijel" + 0.000*"labour" + 0.000*"waitress" + 0.000*"cab" + 0.000*"alvin"')</w:t>
       </w:r>
     </w:p>
     <w:p>
       <w:r>
-        <w:t>(1, u'0.001*"need" + 0.001*"parents" + 0.001*"talk" + 0.001*"name" + 0.001*"sarajevo" + 0.001*"war" + 0.001*"first" + 0.001*"bosnia" + 0.001*"years" + 0.001*"start" + 0.001*"hard" + 0.001*"country" + 0.001*"great" + 0.001*"children" + 0.001*"come" + 0.001*"work" + 0.001*"kind" + 0.001*"take" + 0.001*"time" + 0.001*"live" + 0.001*"life" + 0.001*"many" + 0.001*"happened" + 0.001*"place" + 0.001*"stories" + 0.001*"bit" + 0.001*"came" + 0.001*"give" + 0.001*"better" + 0.001*"talking"')</w:t>
+        <w:t>(1, u'0.000*"21st" + 0.000*"hate" + 0.000*"televis" + 0.000*"nowaday" + 0.000*"meaning" + 0.000*"imag" + 0.000*"catch" + 0.000*"solv" + 0.000*"scarf" + 0.000*"bodi" + 0.000*"later" + 0.000*"entir" + 0.000*"display" + 0.000*"mental" + 0.000*"deserv" + 0.000*"straight" + 0.000*"minor" + 0.000*"tend" + 0.000*"weird" + 0.000*"hungri" + 0.000*"ruin" + 0.000*"eye" + 0.000*"integr" + 0.000*"corner" + 0.000*"abandon" + 0.000*"expect" + 0.000*"woman" + 0.000*"disappear" + 0.000*"1948" + 0.000*"inspir"')</w:t>
       </w:r>
     </w:p>
     <w:p>
       <w:r>
-        <w:t>(2, u'0.001*"forward" + 0.001*"particular" + 0.001*"sign" + 0.001*"order" + 0.001*"around" + 0.001*"sides" + 0.001*"moment" + 0.001*"another" + 0.001*"help" + 0.001*"pictures" + 0.001*"love" + 0.001*"someone" + 0.001*"everything" + 0.001*"photos" + 0.001*"divided" + 0.001*"picture" + 0.001*"year" + 0.001*"person" + 0.001*"old" + 0.001*"class" + 0.001*"part" + 0.001*"photographs" + 0.001*"mean" + 0.001*"state" + 0.001*"many" + 0.001*"happened" + 0.001*"live" + 0.001*"kind" + 0.001*"life" + 0.001*"take"')</w:t>
+        <w:t>(2, u'0.000*"intellig" + 0.000*"spirit" + 0.000*"anj" + 0.000*"effort" + 0.000*"stranger" + 0.000*"unhealthi" + 0.000*"onto" + 0.000*"brutal" + 0.000*"stadium" + 0.000*"eljezni" + 0.000*"kenan" + 0.000*"dread" + 0.000*"repair" + 0.000*"kahvi" + 0.000*"environ" + 0.000*"heavili" + 0.000*"unlik" + 0.000*"master" + 0.000*"option" + 0.000*"enrol" + 0.000*"murder" + 0.000*"tool" + 0.000*"function" + 0.000*"degre" + 0.000*"fear" + 0.000*"must" + 0.000*"keen" + 0.000*"diplomaci" + 0.000*"jenif" + 0.000*"capabl"')</w:t>
       </w:r>
     </w:p>
     <w:p>
       <w:pPr>
-        <w:pStyle w:val="Title"/>
+        <w:pStyle w:val="Heading1"/>
       </w:pPr>
       <w:r>
         <w:t>HDP model results</w:t>
@@ -35,22 +35,22 @@
     </w:p>
     <w:p>
       <w:r>
-        <w:t>(0, u'0.001*dynamics + 0.001*benches + 0.001*schools + 0.001*wanted + 0.001*forever + 0.001*museums + 0.001*clinton + 0.001*policies + 0.001*first + 0.001*weather + 0.001*taught + 0.001*helped + 0.001*party + 0.001*loans + 0.001*hungarians + 0.001*interview + 0.001*told + 0.001*vacations + 0.001*rules + 0.001*continue + 0.001*spaces + 0.001*classified + 0.001*builders + 0.001*class + 0.001*private + 0.001*inventions + 0.001*horrible + 0.001*living + 0.001*seems + 0.001*friction')</w:t>
+        <w:t>(0, u'0.002*expir + 0.002*lcd + 0.001*far + 0.001*counter + 0.001*agricultur + 0.001*dol + 0.001*enabl + 0.001*steretyp + 0.001*kre + 0.001*architectur + 0.001*symbol + 0.001*progress + 0.001*entri + 0.001*cook + 0.001*ezva + 0.001*technolog + 0.001*dana + 0.001*mcdonald + 0.001*hitler + 0.001*ovo + 0.001*hutu + 0.001*takvu + 0.001*begin + 0.001*nekih + 0.001*die + 0.001*ass + 0.001*last + 0.001*might + 0.001*bought + 0.001*ironi')</w:t>
       </w:r>
     </w:p>
     <w:p>
       <w:r>
-        <w:t>(1, u'0.001*educating + 0.001*subtitle + 0.001*street + 0.001*grow + 0.001*enemies + 0.001*grandparents + 0.001*ottoman + 0.001*significance + 0.001*works + 0.001*western + 0.001*awesome + 0.001*scored + 0.001*wait + 0.001*end + 0.001*hidden + 0.001*starts + 0.001*religious + 0.001*socially + 0.001*pay + 0.001*compotating + 0.001*winehouse + 0.001*points + 0.001*moment + 0.001*blue + 0.001*picutre + 0.001*dissertating + 0.001*loved + 0.001*documentary + 0.001*hero + 0.001*countryhouse')</w:t>
+        <w:t>(1, u'0.003*psychoanalyt + 0.002*felt + 0.001*psihologiju + 0.001*kakav + 0.001*svako + 0.001*krene + 0.001*arthist + 0.001*switch + 0.001*scari + 0.001*distanc + 0.001*auto + 0.001*nephew + 0.001*dobr + 0.001*vrijem + 0.001*10km + 0.001*later + 0.001*bosnish + 0.001*shout + 0.001*beacus + 0.001*preoccupi + 0.001*sell + 0.001*rare + 0.001*ovi + 0.001*hunger + 0.001*organis + 0.001*sunday + 0.001*razlik + 0.001*odem + 0.001*sea + 0.001*nikako')</w:t>
       </w:r>
     </w:p>
     <w:p>
       <w:r>
-        <w:t>(2, u'0.001*differences + 0.001*person + 0.001*connection + 0.001*look + 0.001*ordinary + 0.001*kind + 0.001*please + 0.001*presidents + 0.001*using + 0.001*bosnian + 0.001*baby + 0.001*reason + 0.001*man + 0.001*reconciliation + 0.001*father + 0.001*professional + 0.001*bosnia + 0.001*serbs + 0.001*life + 0.001*give + 0.001*sarajevo + 0.001*means + 0.001*getting + 0.001*three + 0.001*instead + 0.001*everybody + 0.001*divide + 0.001*school + 0.001*photographs + 0.001*identify')</w:t>
+        <w:t>(2, u'0.002*wall + 0.002*began + 0.002*akademiju + 0.002*relax + 0.001*spot + 0.001*dynam + 0.001*2004 + 0.001*divid + 0.001*umrla + 0.001*jer + 0.001*bowel + 0.001*amatur + 0.001*puppi + 0.001*velika + 0.001*tell + 0.001*broj + 0.001*amateur + 0.001*remind + 0.001*psychologist + 0.001*ridicul + 0.001*discov + 0.001*prijatelj + 0.001*conspiraci + 0.001*counselour + 0.001*psihologija + 0.001*vare + 0.001*unlik + 0.001*hot + 0.001*certainli + 0.001*ipad')</w:t>
       </w:r>
     </w:p>
     <w:p>
       <w:pPr>
-        <w:pStyle w:val="Title"/>
+        <w:pStyle w:val="Heading1"/>
       </w:pPr>
       <w:r>
         <w:t>LSI model results</w:t>
@@ -58,17 +58,17 @@
     </w:p>
     <w:p>
       <w:r>
-        <w:t>(0, u'0.001*dynamics + 0.001*benches + 0.001*schools + 0.001*wanted + 0.001*forever + 0.001*museums + 0.001*clinton + 0.001*policies + 0.001*first + 0.001*weather + 0.001*taught + 0.001*helped + 0.001*party + 0.001*loans + 0.001*hungarians + 0.001*interview + 0.001*told + 0.001*vacations + 0.001*rules + 0.001*continue + 0.001*spaces + 0.001*classified + 0.001*builders + 0.001*class + 0.001*private + 0.001*inventions + 0.001*horrible + 0.001*living + 0.001*seems + 0.001*friction')</w:t>
+        <w:t>(0, u'0.002*expir + 0.002*lcd + 0.001*far + 0.001*counter + 0.001*agricultur + 0.001*dol + 0.001*enabl + 0.001*steretyp + 0.001*kre + 0.001*architectur + 0.001*symbol + 0.001*progress + 0.001*entri + 0.001*cook + 0.001*ezva + 0.001*technolog + 0.001*dana + 0.001*mcdonald + 0.001*hitler + 0.001*ovo + 0.001*hutu + 0.001*takvu + 0.001*begin + 0.001*nekih + 0.001*die + 0.001*ass + 0.001*last + 0.001*might + 0.001*bought + 0.001*ironi')</w:t>
       </w:r>
     </w:p>
     <w:p>
       <w:r>
-        <w:t>(1, u'0.001*educating + 0.001*subtitle + 0.001*street + 0.001*grow + 0.001*enemies + 0.001*grandparents + 0.001*ottoman + 0.001*significance + 0.001*works + 0.001*western + 0.001*awesome + 0.001*scored + 0.001*wait + 0.001*end + 0.001*hidden + 0.001*starts + 0.001*religious + 0.001*socially + 0.001*pay + 0.001*compotating + 0.001*winehouse + 0.001*points + 0.001*moment + 0.001*blue + 0.001*picutre + 0.001*dissertating + 0.001*loved + 0.001*documentary + 0.001*hero + 0.001*countryhouse')</w:t>
+        <w:t>(1, u'0.003*psychoanalyt + 0.002*felt + 0.001*psihologiju + 0.001*kakav + 0.001*svako + 0.001*krene + 0.001*arthist + 0.001*switch + 0.001*scari + 0.001*distanc + 0.001*auto + 0.001*nephew + 0.001*dobr + 0.001*vrijem + 0.001*10km + 0.001*later + 0.001*bosnish + 0.001*shout + 0.001*beacus + 0.001*preoccupi + 0.001*sell + 0.001*rare + 0.001*ovi + 0.001*hunger + 0.001*organis + 0.001*sunday + 0.001*razlik + 0.001*odem + 0.001*sea + 0.001*nikako')</w:t>
       </w:r>
     </w:p>
     <w:p>
       <w:r>
-        <w:t>(2, u'0.001*differences + 0.001*person + 0.001*connection + 0.001*look + 0.001*ordinary + 0.001*kind + 0.001*please + 0.001*presidents + 0.001*using + 0.001*bosnian + 0.001*baby + 0.001*reason + 0.001*man + 0.001*reconciliation + 0.001*father + 0.001*professional + 0.001*bosnia + 0.001*serbs + 0.001*life + 0.001*give + 0.001*sarajevo + 0.001*means + 0.001*getting + 0.001*three + 0.001*instead + 0.001*everybody + 0.001*divide + 0.001*school + 0.001*photographs + 0.001*identify')</w:t>
+        <w:t>(2, u'0.002*wall + 0.002*began + 0.002*akademiju + 0.002*relax + 0.001*spot + 0.001*dynam + 0.001*2004 + 0.001*divid + 0.001*umrla + 0.001*jer + 0.001*bowel + 0.001*amatur + 0.001*puppi + 0.001*velika + 0.001*tell + 0.001*broj + 0.001*amateur + 0.001*remind + 0.001*psychologist + 0.001*ridicul + 0.001*discov + 0.001*prijatelj + 0.001*conspiraci + 0.001*counselour + 0.001*psihologija + 0.001*vare + 0.001*unlik + 0.001*hot + 0.001*certainli + 0.001*ipad')</w:t>
       </w:r>
     </w:p>
     <w:sectPr>

</xml_diff>